<commit_message>
Added Conclusion to the Final Report and Overview
</commit_message>
<xml_diff>
--- a/docs/Final_report.docx
+++ b/docs/Final_report.docx
@@ -429,11 +429,69 @@
     </w:p>
     <w:p>
       <w:r>
+        <w:rPr>
+          <w:b/>
+          <w:bCs/>
+        </w:rPr>
+        <w:t xml:space="preserve">Strengths: </w:t>
+      </w:r>
+      <w:r>
+        <w:t>The strengths of our design made it easier to put together, less required knowledge needed due to no database and less required software due reduced overhead.</w:t>
+      </w:r>
+    </w:p>
+    <w:p/>
+    <w:p>
+      <w:r>
+        <w:rPr>
+          <w:b/>
+          <w:bCs/>
+        </w:rPr>
+        <w:t xml:space="preserve">Weaknesses: </w:t>
+      </w:r>
+      <w:r>
+        <w:t xml:space="preserve">Our design also had some weaknesses. The lack of a database while reducing overhead, also limited the scope of users and search/retrieval. </w:t>
+      </w:r>
+    </w:p>
+    <w:p>
+      <w:r>
         <w:tab/>
-        <w:t>There were some lessons learned in this project. The lack of a database continued to restrict what we could do till the very end. For future projects, a database would be required if we are attempting to store, read and search through information.</w:t>
-      </w:r>
+      </w:r>
+    </w:p>
+    <w:p>
+      <w:r>
+        <w:rPr>
+          <w:b/>
+          <w:bCs/>
+        </w:rPr>
+        <w:t xml:space="preserve">Project Suggestions: </w:t>
+      </w:r>
+      <w:r>
+        <w:t xml:space="preserve">Encompassing a database would be a big benefit to the project but would also require a re-design. </w:t>
+      </w:r>
+    </w:p>
+    <w:p>
       <w:r>
         <w:br/>
+      </w:r>
+      <w:r>
+        <w:rPr>
+          <w:b/>
+          <w:bCs/>
+        </w:rPr>
+        <w:t xml:space="preserve">Class Suggestions: </w:t>
+      </w:r>
+      <w:r>
+        <w:t>The Class itself could have a bit more required constraints but not so much as restrict creativity of the developers. For instance, much of the rubric was unknown until the professor answered our questions in the “Ask the Professor” section.</w:t>
+      </w:r>
+    </w:p>
+    <w:p/>
+    <w:p>
+      <w:r>
+        <w:rPr>
+          <w:b/>
+          <w:bCs/>
+        </w:rPr>
+        <w:t>Development History:</w:t>
       </w:r>
       <w:r>
         <w:br/>

</xml_diff>